<commit_message>
1, 2 und 3 fertig
</commit_message>
<xml_diff>
--- a/Projektdokumentation.docx
+++ b/Projektdokumentation.docx
@@ -770,7 +770,13 @@
         <w:rPr>
           <w:b/>
         </w:rPr>
-        <w:t>Tabelle 1: Aufwandsplanung zu den Projektphasen</w:t>
+        <w:t>Abb. 1</w:t>
+      </w:r>
+      <w:r>
+        <w:rPr>
+          <w:b/>
+        </w:rPr>
+        <w:t>: Aufwandsplanung zu den Projektphasen</w:t>
       </w:r>
     </w:p>
     <w:p/>
@@ -1970,7 +1976,13 @@
         <w:rPr>
           <w:b/>
         </w:rPr>
-        <w:t>Tab. 2: Detaillierter Zeitplan inkl. Datumsangaben</w:t>
+        <w:t>Abb</w:t>
+      </w:r>
+      <w:r>
+        <w:rPr>
+          <w:b/>
+        </w:rPr>
+        <w:t>. 2: Detaillierter Zeitplan inkl. Datumsangaben</w:t>
       </w:r>
     </w:p>
     <w:p>
@@ -2421,56 +2433,285 @@
         <w:rPr>
           <w:b/>
           <w:bCs/>
-        </w:rPr>
-      </w:pPr>
-    </w:p>
-    <w:p>
-      <w:pPr>
-        <w:rPr>
-          <w:b/>
-          <w:bCs/>
-        </w:rPr>
-      </w:pPr>
-    </w:p>
-    <w:p>
-      <w:pPr>
-        <w:rPr>
-          <w:b/>
-          <w:bCs/>
-        </w:rPr>
-      </w:pPr>
-    </w:p>
-    <w:p>
-      <w:pPr>
-        <w:rPr>
-          <w:b/>
-          <w:bCs/>
-        </w:rPr>
-      </w:pPr>
-    </w:p>
-    <w:p>
-      <w:pPr>
-        <w:rPr>
-          <w:b/>
-          <w:bCs/>
-        </w:rPr>
-      </w:pPr>
-    </w:p>
-    <w:p>
-      <w:pPr>
-        <w:rPr>
-          <w:b/>
-          <w:bCs/>
-        </w:rPr>
-      </w:pPr>
-    </w:p>
-    <w:p>
-      <w:pPr>
-        <w:rPr>
-          <w:b/>
-          <w:bCs/>
-        </w:rPr>
-      </w:pPr>
+          <w:noProof/>
+          <w:sz w:val="28"/>
+          <w:szCs w:val="28"/>
+          <w:u w:val="single"/>
+        </w:rPr>
+      </w:pPr>
+    </w:p>
+    <w:p>
+      <w:pPr>
+        <w:rPr>
+          <w:bCs/>
+        </w:rPr>
+      </w:pPr>
+      <w:r>
+        <w:rPr>
+          <w:b/>
+          <w:bCs/>
+          <w:sz w:val="28"/>
+          <w:szCs w:val="28"/>
+          <w:u w:val="single"/>
+        </w:rPr>
+        <w:t>3. Analysephase</w:t>
+      </w:r>
+      <w:r>
+        <w:rPr>
+          <w:bCs/>
+          <w:sz w:val="28"/>
+          <w:szCs w:val="28"/>
+        </w:rPr>
+        <w:br/>
+      </w:r>
+      <w:r>
+        <w:rPr>
+          <w:b/>
+          <w:bCs/>
+          <w:sz w:val="28"/>
+          <w:szCs w:val="28"/>
+        </w:rPr>
+        <w:t>3.1 Ist-Analyse</w:t>
+      </w:r>
+      <w:r>
+        <w:rPr>
+          <w:b/>
+          <w:bCs/>
+        </w:rPr>
+        <w:br/>
+      </w:r>
+      <w:r>
+        <w:rPr>
+          <w:bCs/>
+        </w:rPr>
+        <w:t xml:space="preserve">Die Kunden von </w:t>
+      </w:r>
+      <w:proofErr w:type="spellStart"/>
+      <w:r>
+        <w:rPr>
+          <w:bCs/>
+        </w:rPr>
+        <w:t>KlugeKöpfe</w:t>
+      </w:r>
+      <w:proofErr w:type="spellEnd"/>
+      <w:r>
+        <w:rPr>
+          <w:bCs/>
+        </w:rPr>
+        <w:t xml:space="preserve"> können ihre Ticketanfragen über mehrere Kanäle einreichen, mit dem Ziel, </w:t>
+      </w:r>
+      <w:r>
+        <w:rPr>
+          <w:bCs/>
+        </w:rPr>
+        <w:t>dass diese schnell und vollständig bearbeitet werden.</w:t>
+      </w:r>
+      <w:r>
+        <w:rPr>
+          <w:bCs/>
+        </w:rPr>
+        <w:t xml:space="preserve"> </w:t>
+      </w:r>
+      <w:r>
+        <w:rPr>
+          <w:bCs/>
+        </w:rPr>
+        <w:t>Derzeit erfolgt jedoch keine strukturierte und übersichtliche Erfassung der Tickets. Dies hat zur Folge, dass Tickets entweder nicht oder verspätet bearbeitet werden. Da es an einer klaren Organisation und Aufgabenverteilung mangelt, entsteht zusätzlicher Aufwand,</w:t>
+      </w:r>
+      <w:r>
+        <w:rPr>
+          <w:bCs/>
+        </w:rPr>
+        <w:br/>
+      </w:r>
+      <w:r>
+        <w:rPr>
+          <w:bCs/>
+        </w:rPr>
+        <w:t>und es ist nicht möglich, Tickets gezielt einzelnen Mitarbeitern zuzuordnen.</w:t>
+      </w:r>
+      <w:r>
+        <w:rPr>
+          <w:bCs/>
+        </w:rPr>
+        <w:t xml:space="preserve"> Daher hat der Geschäftsführer, Herr Kober, den Wunsch geäußert, ein firmeninternes Ticketsystem aufzusetzen, bei dem die Anfragen zentralisiert und somit leichter zu Verwalten sind.</w:t>
+      </w:r>
+      <w:r>
+        <w:rPr>
+          <w:bCs/>
+        </w:rPr>
+        <w:br/>
+      </w:r>
+      <w:r>
+        <w:rPr>
+          <w:bCs/>
+        </w:rPr>
+        <w:br/>
+      </w:r>
+      <w:r>
+        <w:rPr>
+          <w:b/>
+          <w:bCs/>
+          <w:sz w:val="28"/>
+          <w:szCs w:val="28"/>
+        </w:rPr>
+        <w:t>3.2 Anwendungsfälle</w:t>
+      </w:r>
+      <w:r>
+        <w:rPr>
+          <w:bCs/>
+        </w:rPr>
+        <w:br/>
+        <w:t xml:space="preserve"> </w:t>
+      </w:r>
+      <w:r>
+        <w:rPr>
+          <w:bCs/>
+        </w:rPr>
+        <w:t>Die Anwendungsfälle unterscheiden sich je nach Rolle am des am System angemeldeten Benutzers.</w:t>
+      </w:r>
+      <w:r>
+        <w:rPr>
+          <w:bCs/>
+        </w:rPr>
+        <w:br/>
+        <w:t>Kunden sind nur in der Lage, auf der Indexpage Informationen über das Unternehmen zu sammeln, wie auch Tickets an das Unternehmen zu erstellen.</w:t>
+      </w:r>
+      <w:r>
+        <w:rPr>
+          <w:bCs/>
+        </w:rPr>
+        <w:br/>
+        <w:t>Die Mitarbeiter können alle Tickets im System einsehen und bearbeiten.</w:t>
+      </w:r>
+      <w:r>
+        <w:rPr>
+          <w:bCs/>
+        </w:rPr>
+        <w:br/>
+        <w:t>Die Administratoren erben allen Funktionen der Mitarbeiter, können zusätzlich Mitarbeitern den Tickets zuweisen, weitere Mitarbeiter hinzufügen oder löschen und Tickets löschen.</w:t>
+      </w:r>
+      <w:r>
+        <w:rPr>
+          <w:bCs/>
+        </w:rPr>
+        <w:br/>
+      </w:r>
+      <w:r>
+        <w:rPr>
+          <w:bCs/>
+        </w:rPr>
+        <w:br/>
+      </w:r>
+      <w:r>
+        <w:rPr>
+          <w:bCs/>
+        </w:rPr>
+        <w:lastRenderedPageBreak/>
+        <w:br/>
+      </w:r>
+      <w:r>
+        <w:rPr>
+          <w:bCs/>
+        </w:rPr>
+        <w:t>Eine detaillierte Auflistung an Funktionen der einzelnen Rollen ist folgendem Diagramm</w:t>
+      </w:r>
+      <w:r>
+        <w:rPr>
+          <w:bCs/>
+        </w:rPr>
+        <w:br/>
+      </w:r>
+      <w:r>
+        <w:rPr>
+          <w:bCs/>
+        </w:rPr>
+        <w:t>zu entnehmen:</w:t>
+      </w:r>
+    </w:p>
+    <w:p>
+      <w:pPr>
+        <w:jc w:val="center"/>
+        <w:rPr>
+          <w:b/>
+          <w:bCs/>
+          <w:noProof/>
+          <w:sz w:val="28"/>
+          <w:szCs w:val="28"/>
+          <w:u w:val="single"/>
+        </w:rPr>
+      </w:pPr>
+      <w:r>
+        <w:rPr>
+          <w:b/>
+          <w:bCs/>
+          <w:noProof/>
+          <w:sz w:val="28"/>
+          <w:szCs w:val="28"/>
+          <w:u w:val="single"/>
+        </w:rPr>
+        <w:drawing>
+          <wp:inline distT="0" distB="0" distL="0" distR="0" wp14:anchorId="1299460B" wp14:editId="766D8CEA">
+            <wp:extent cx="5753100" cy="3751177"/>
+            <wp:effectExtent l="0" t="0" r="0" b="1905"/>
+            <wp:docPr id="667104543" name="Grafik 3" descr="Ein Bild, das Text, Screenshot, Diagramm, Design enthält.&#10;&#10;Automatisch generierte Beschreibung"/>
+            <wp:cNvGraphicFramePr>
+              <a:graphicFrameLocks xmlns:a="http://schemas.openxmlformats.org/drawingml/2006/main" noChangeAspect="1"/>
+            </wp:cNvGraphicFramePr>
+            <a:graphic xmlns:a="http://schemas.openxmlformats.org/drawingml/2006/main">
+              <a:graphicData uri="http://schemas.openxmlformats.org/drawingml/2006/picture">
+                <pic:pic xmlns:pic="http://schemas.openxmlformats.org/drawingml/2006/picture">
+                  <pic:nvPicPr>
+                    <pic:cNvPr id="667104543" name="Grafik 3" descr="Ein Bild, das Text, Screenshot, Diagramm, Design enthält.&#10;&#10;Automatisch generierte Beschreibung"/>
+                    <pic:cNvPicPr/>
+                  </pic:nvPicPr>
+                  <pic:blipFill rotWithShape="1">
+                    <a:blip r:embed="rId8">
+                      <a:extLst>
+                        <a:ext uri="{28A0092B-C50C-407E-A947-70E740481C1C}">
+                          <a14:useLocalDpi xmlns:a14="http://schemas.microsoft.com/office/drawing/2010/main" val="0"/>
+                        </a:ext>
+                      </a:extLst>
+                    </a:blip>
+                    <a:srcRect l="6779" t="17077" r="18320" b="17186"/>
+                    <a:stretch/>
+                  </pic:blipFill>
+                  <pic:spPr bwMode="auto">
+                    <a:xfrm>
+                      <a:off x="0" y="0"/>
+                      <a:ext cx="5756263" cy="3753239"/>
+                    </a:xfrm>
+                    <a:prstGeom prst="rect">
+                      <a:avLst/>
+                    </a:prstGeom>
+                    <a:ln>
+                      <a:noFill/>
+                    </a:ln>
+                    <a:extLst>
+                      <a:ext uri="{53640926-AAD7-44D8-BBD7-CCE9431645EC}">
+                        <a14:shadowObscured xmlns:a14="http://schemas.microsoft.com/office/drawing/2010/main"/>
+                      </a:ext>
+                    </a:extLst>
+                  </pic:spPr>
+                </pic:pic>
+              </a:graphicData>
+            </a:graphic>
+          </wp:inline>
+        </w:drawing>
+      </w:r>
+      <w:r>
+        <w:rPr>
+          <w:bCs/>
+        </w:rPr>
+        <w:br/>
+      </w:r>
+      <w:r>
+        <w:rPr>
+          <w:b/>
+          <w:noProof/>
+        </w:rPr>
+        <w:t>Abb. 3: Use-Case-Diagramm „Ticketsystem“</w:t>
+      </w:r>
     </w:p>
     <w:p>
       <w:pPr>
@@ -2750,22 +2991,22 @@
     </w:p>
     <w:p>
       <w:r>
+        <w:t>  Strukturierte Verwaltung von Kundenanfragen</w:t>
+      </w:r>
+    </w:p>
+    <w:p>
+      <w:r>
+        <w:t>  Nachvollziehbarkeit des Bearbeitungsprozesses</w:t>
+      </w:r>
+    </w:p>
+    <w:p>
+      <w:r>
+        <w:t>  Optimierung der Ressourcenplanung</w:t>
+      </w:r>
+    </w:p>
+    <w:p>
+      <w:r>
         <w:lastRenderedPageBreak/>
-        <w:t>  Strukturierte Verwaltung von Kundenanfragen</w:t>
-      </w:r>
-    </w:p>
-    <w:p>
-      <w:r>
-        <w:t>  Nachvollziehbarkeit des Bearbeitungsprozesses</w:t>
-      </w:r>
-    </w:p>
-    <w:p>
-      <w:r>
-        <w:t>  Optimierung der Ressourcenplanung</w:t>
-      </w:r>
-    </w:p>
-    <w:p>
-      <w:r>
         <w:t>  Steigerung der Effizienz in der Kundenbetreuung</w:t>
       </w:r>
     </w:p>
@@ -2921,32 +3162,32 @@
     </w:p>
     <w:p>
       <w:r>
+        <w:t>  Fehlerkorrektur</w:t>
+      </w:r>
+    </w:p>
+    <w:p>
+      <w:pPr>
+        <w:rPr>
+          <w:b/>
+          <w:bCs/>
+        </w:rPr>
+      </w:pPr>
+      <w:r>
+        <w:rPr>
+          <w:b/>
+          <w:bCs/>
+        </w:rPr>
+        <w:t>2.3 Ressourcenplanung</w:t>
+      </w:r>
+    </w:p>
+    <w:p>
+      <w:r>
+        <w:t>Personelle Ressourcen:</w:t>
+      </w:r>
+    </w:p>
+    <w:p>
+      <w:r>
         <w:lastRenderedPageBreak/>
-        <w:t>  Fehlerkorrektur</w:t>
-      </w:r>
-    </w:p>
-    <w:p>
-      <w:pPr>
-        <w:rPr>
-          <w:b/>
-          <w:bCs/>
-        </w:rPr>
-      </w:pPr>
-      <w:r>
-        <w:rPr>
-          <w:b/>
-          <w:bCs/>
-        </w:rPr>
-        <w:t>2.3 Ressourcenplanung</w:t>
-      </w:r>
-    </w:p>
-    <w:p>
-      <w:r>
-        <w:t>Personelle Ressourcen:</w:t>
-      </w:r>
-    </w:p>
-    <w:p>
-      <w:r>
         <w:t>  Entwicklerteam "KreativKöpfe"</w:t>
       </w:r>
     </w:p>
@@ -3112,32 +3353,32 @@
     </w:p>
     <w:p>
       <w:r>
+        <w:t>  Reduzierung von Bearbeitungszeiten</w:t>
+      </w:r>
+    </w:p>
+    <w:p>
+      <w:pPr>
+        <w:rPr>
+          <w:b/>
+          <w:bCs/>
+        </w:rPr>
+      </w:pPr>
+      <w:r>
+        <w:rPr>
+          <w:b/>
+          <w:bCs/>
+        </w:rPr>
+        <w:t>3.4 Anwendungsfälle</w:t>
+      </w:r>
+    </w:p>
+    <w:p>
+      <w:r>
+        <w:t>Hauptfunktionen:</w:t>
+      </w:r>
+    </w:p>
+    <w:p>
+      <w:r>
         <w:lastRenderedPageBreak/>
-        <w:t>  Reduzierung von Bearbeitungszeiten</w:t>
-      </w:r>
-    </w:p>
-    <w:p>
-      <w:pPr>
-        <w:rPr>
-          <w:b/>
-          <w:bCs/>
-        </w:rPr>
-      </w:pPr>
-      <w:r>
-        <w:rPr>
-          <w:b/>
-          <w:bCs/>
-        </w:rPr>
-        <w:t>3.4 Anwendungsfälle</w:t>
-      </w:r>
-    </w:p>
-    <w:p>
-      <w:r>
-        <w:t>Hauptfunktionen:</w:t>
-      </w:r>
-    </w:p>
-    <w:p>
-      <w:r>
         <w:t>  Benutzerverwaltung:</w:t>
       </w:r>
     </w:p>
@@ -3303,22 +3544,22 @@
     </w:p>
     <w:p>
       <w:r>
+        <w:t>  Controller: Home, Admin, Mitarbeiter</w:t>
+      </w:r>
+    </w:p>
+    <w:p>
+      <w:r>
+        <w:t>  Datenmodell:</w:t>
+      </w:r>
+    </w:p>
+    <w:p>
+      <w:r>
+        <w:t>  Tickets (Anfragen)</w:t>
+      </w:r>
+    </w:p>
+    <w:p>
+      <w:r>
         <w:lastRenderedPageBreak/>
-        <w:t>  Controller: Home, Admin, Mitarbeiter</w:t>
-      </w:r>
-    </w:p>
-    <w:p>
-      <w:r>
-        <w:t>  Datenmodell:</w:t>
-      </w:r>
-    </w:p>
-    <w:p>
-      <w:r>
-        <w:t>  Tickets (Anfragen)</w:t>
-      </w:r>
-    </w:p>
-    <w:p>
-      <w:r>
         <w:t>  Mitarbeiter</w:t>
       </w:r>
     </w:p>
@@ -3454,7 +3695,6 @@
     </w:p>
     <w:p>
       <w:r>
-        <w:lastRenderedPageBreak/>
         <w:t>  Intuitive Navigation</w:t>
       </w:r>
     </w:p>
@@ -3469,8 +3709,8 @@
       </w:r>
     </w:p>
     <w:sectPr>
-      <w:headerReference w:type="default" r:id="rId8"/>
-      <w:footerReference w:type="default" r:id="rId9"/>
+      <w:headerReference w:type="default" r:id="rId9"/>
+      <w:footerReference w:type="default" r:id="rId10"/>
       <w:pgSz w:w="11906" w:h="16838"/>
       <w:pgMar w:top="1417" w:right="1417" w:bottom="1134" w:left="1417" w:header="708" w:footer="708" w:gutter="0"/>
       <w:cols w:space="708"/>
@@ -3791,6 +4031,119 @@
 <file path=word/numbering.xml><?xml version="1.0" encoding="utf-8"?>
 <w:numbering xmlns:wpc="http://schemas.microsoft.com/office/word/2010/wordprocessingCanvas" xmlns:cx="http://schemas.microsoft.com/office/drawing/2014/chartex" xmlns:cx1="http://schemas.microsoft.com/office/drawing/2015/9/8/chartex" xmlns:cx2="http://schemas.microsoft.com/office/drawing/2015/10/21/chartex" xmlns:cx3="http://schemas.microsoft.com/office/drawing/2016/5/9/chartex" xmlns:cx4="http://schemas.microsoft.com/office/drawing/2016/5/10/chartex" xmlns:cx5="http://schemas.microsoft.com/office/drawing/2016/5/11/chartex" xmlns:cx6="http://schemas.microsoft.com/office/drawing/2016/5/12/chartex" xmlns:cx7="http://schemas.microsoft.com/office/drawing/2016/5/13/chartex" xmlns:cx8="http://schemas.microsoft.com/office/drawing/2016/5/14/chartex" xmlns:mc="http://schemas.openxmlformats.org/markup-compatibility/2006" xmlns:aink="http://schemas.microsoft.com/office/drawing/2016/ink" xmlns:am3d="http://schemas.microsoft.com/office/drawing/2017/model3d" xmlns:o="urn:schemas-microsoft-com:office:office" xmlns:oel="http://schemas.microsoft.com/office/2019/extlst" xmlns:r="http://schemas.openxmlformats.org/officeDocument/2006/relationships" xmlns:m="http://schemas.openxmlformats.org/officeDocument/2006/math" xmlns:v="urn:schemas-microsoft-com:vml" xmlns:wp14="http://schemas.microsoft.com/office/word/2010/wordprocessingDrawing" xmlns:wp="http://schemas.openxmlformats.org/drawingml/2006/wordprocessingDrawing" xmlns:w10="urn:schemas-microsoft-com:office:word" xmlns:w="http://schemas.openxmlformats.org/wordprocessingml/2006/main" xmlns:w14="http://schemas.microsoft.com/office/word/2010/wordml" xmlns:w15="http://schemas.microsoft.com/office/word/2012/wordml" xmlns:w16cex="http://schemas.microsoft.com/office/word/2018/wordml/cex" xmlns:w16cid="http://schemas.microsoft.com/office/word/2016/wordml/cid" xmlns:w16="http://schemas.microsoft.com/office/word/2018/wordml" xmlns:w16du="http://schemas.microsoft.com/office/word/2023/wordml/word16du" xmlns:w16sdtdh="http://schemas.microsoft.com/office/word/2020/wordml/sdtdatahash" xmlns:w16sdtfl="http://schemas.microsoft.com/office/word/2024/wordml/sdtformatlock" xmlns:w16se="http://schemas.microsoft.com/office/word/2015/wordml/symex" xmlns:wpg="http://schemas.microsoft.com/office/word/2010/wordprocessingGroup" xmlns:wpi="http://schemas.microsoft.com/office/word/2010/wordprocessingInk" xmlns:wne="http://schemas.microsoft.com/office/word/2006/wordml" xmlns:wps="http://schemas.microsoft.com/office/word/2010/wordprocessingShape" mc:Ignorable="w14 w15 w16se w16cid w16 w16cex w16sdtdh w16sdtfl w16du wp14">
   <w:abstractNum w:abstractNumId="0" w15:restartNumberingAfterBreak="0">
+    <w:nsid w:val="04724379"/>
+    <w:multiLevelType w:val="multilevel"/>
+    <w:tmpl w:val="8BB8980A"/>
+    <w:lvl w:ilvl="0">
+      <w:start w:val="3"/>
+      <w:numFmt w:val="decimal"/>
+      <w:lvlText w:val="%1."/>
+      <w:lvlJc w:val="left"/>
+      <w:pPr>
+        <w:tabs>
+          <w:tab w:val="num" w:pos="720"/>
+        </w:tabs>
+        <w:ind w:left="720" w:hanging="360"/>
+      </w:pPr>
+    </w:lvl>
+    <w:lvl w:ilvl="1" w:tentative="1">
+      <w:start w:val="1"/>
+      <w:numFmt w:val="decimal"/>
+      <w:lvlText w:val="%2."/>
+      <w:lvlJc w:val="left"/>
+      <w:pPr>
+        <w:tabs>
+          <w:tab w:val="num" w:pos="1440"/>
+        </w:tabs>
+        <w:ind w:left="1440" w:hanging="360"/>
+      </w:pPr>
+    </w:lvl>
+    <w:lvl w:ilvl="2" w:tentative="1">
+      <w:start w:val="1"/>
+      <w:numFmt w:val="decimal"/>
+      <w:lvlText w:val="%3."/>
+      <w:lvlJc w:val="left"/>
+      <w:pPr>
+        <w:tabs>
+          <w:tab w:val="num" w:pos="2160"/>
+        </w:tabs>
+        <w:ind w:left="2160" w:hanging="360"/>
+      </w:pPr>
+    </w:lvl>
+    <w:lvl w:ilvl="3" w:tentative="1">
+      <w:start w:val="1"/>
+      <w:numFmt w:val="decimal"/>
+      <w:lvlText w:val="%4."/>
+      <w:lvlJc w:val="left"/>
+      <w:pPr>
+        <w:tabs>
+          <w:tab w:val="num" w:pos="2880"/>
+        </w:tabs>
+        <w:ind w:left="2880" w:hanging="360"/>
+      </w:pPr>
+    </w:lvl>
+    <w:lvl w:ilvl="4" w:tentative="1">
+      <w:start w:val="1"/>
+      <w:numFmt w:val="decimal"/>
+      <w:lvlText w:val="%5."/>
+      <w:lvlJc w:val="left"/>
+      <w:pPr>
+        <w:tabs>
+          <w:tab w:val="num" w:pos="3600"/>
+        </w:tabs>
+        <w:ind w:left="3600" w:hanging="360"/>
+      </w:pPr>
+    </w:lvl>
+    <w:lvl w:ilvl="5" w:tentative="1">
+      <w:start w:val="1"/>
+      <w:numFmt w:val="decimal"/>
+      <w:lvlText w:val="%6."/>
+      <w:lvlJc w:val="left"/>
+      <w:pPr>
+        <w:tabs>
+          <w:tab w:val="num" w:pos="4320"/>
+        </w:tabs>
+        <w:ind w:left="4320" w:hanging="360"/>
+      </w:pPr>
+    </w:lvl>
+    <w:lvl w:ilvl="6" w:tentative="1">
+      <w:start w:val="1"/>
+      <w:numFmt w:val="decimal"/>
+      <w:lvlText w:val="%7."/>
+      <w:lvlJc w:val="left"/>
+      <w:pPr>
+        <w:tabs>
+          <w:tab w:val="num" w:pos="5040"/>
+        </w:tabs>
+        <w:ind w:left="5040" w:hanging="360"/>
+      </w:pPr>
+    </w:lvl>
+    <w:lvl w:ilvl="7" w:tentative="1">
+      <w:start w:val="1"/>
+      <w:numFmt w:val="decimal"/>
+      <w:lvlText w:val="%8."/>
+      <w:lvlJc w:val="left"/>
+      <w:pPr>
+        <w:tabs>
+          <w:tab w:val="num" w:pos="5760"/>
+        </w:tabs>
+        <w:ind w:left="5760" w:hanging="360"/>
+      </w:pPr>
+    </w:lvl>
+    <w:lvl w:ilvl="8" w:tentative="1">
+      <w:start w:val="1"/>
+      <w:numFmt w:val="decimal"/>
+      <w:lvlText w:val="%9."/>
+      <w:lvlJc w:val="left"/>
+      <w:pPr>
+        <w:tabs>
+          <w:tab w:val="num" w:pos="6480"/>
+        </w:tabs>
+        <w:ind w:left="6480" w:hanging="360"/>
+      </w:pPr>
+    </w:lvl>
+  </w:abstractNum>
+  <w:abstractNum w:abstractNumId="1" w15:restartNumberingAfterBreak="0">
     <w:nsid w:val="16002242"/>
     <w:multiLevelType w:val="hybridMultilevel"/>
     <w:tmpl w:val="0778E49E"/>
@@ -3903,7 +4256,7 @@
       </w:rPr>
     </w:lvl>
   </w:abstractNum>
-  <w:abstractNum w:abstractNumId="1" w15:restartNumberingAfterBreak="0">
+  <w:abstractNum w:abstractNumId="2" w15:restartNumberingAfterBreak="0">
     <w:nsid w:val="2C7410D5"/>
     <w:multiLevelType w:val="hybridMultilevel"/>
     <w:tmpl w:val="0636BACE"/>
@@ -3992,7 +4345,7 @@
       </w:pPr>
     </w:lvl>
   </w:abstractNum>
-  <w:abstractNum w:abstractNumId="2" w15:restartNumberingAfterBreak="0">
+  <w:abstractNum w:abstractNumId="3" w15:restartNumberingAfterBreak="0">
     <w:nsid w:val="48A34A45"/>
     <w:multiLevelType w:val="hybridMultilevel"/>
     <w:tmpl w:val="EE62C208"/>
@@ -4105,7 +4458,7 @@
       </w:rPr>
     </w:lvl>
   </w:abstractNum>
-  <w:abstractNum w:abstractNumId="3" w15:restartNumberingAfterBreak="0">
+  <w:abstractNum w:abstractNumId="4" w15:restartNumberingAfterBreak="0">
     <w:nsid w:val="53940D3C"/>
     <w:multiLevelType w:val="multilevel"/>
     <w:tmpl w:val="D8BC6652"/>
@@ -4219,16 +4572,19 @@
     </w:lvl>
   </w:abstractNum>
   <w:num w:numId="1" w16cid:durableId="573011151">
+    <w:abstractNumId w:val="2"/>
+  </w:num>
+  <w:num w:numId="2" w16cid:durableId="1629779466">
+    <w:abstractNumId w:val="4"/>
+  </w:num>
+  <w:num w:numId="3" w16cid:durableId="1439829796">
     <w:abstractNumId w:val="1"/>
   </w:num>
-  <w:num w:numId="2" w16cid:durableId="1629779466">
+  <w:num w:numId="4" w16cid:durableId="1228031512">
     <w:abstractNumId w:val="3"/>
   </w:num>
-  <w:num w:numId="3" w16cid:durableId="1439829796">
+  <w:num w:numId="5" w16cid:durableId="753431644">
     <w:abstractNumId w:val="0"/>
-  </w:num>
-  <w:num w:numId="4" w16cid:durableId="1228031512">
-    <w:abstractNumId w:val="2"/>
   </w:num>
 </w:numbering>
 </file>

</xml_diff>